<commit_message>
Epic 3 -Andrii Fediv
</commit_message>
<xml_diff>
--- a/ai_13/andrii_fediv/epic_3/epic_3_practice_and_labs_report_andrii_fediv.docx
+++ b/ai_13/andrii_fediv/epic_3/epic_3_practice_and_labs_report_andrii_fediv.docx
@@ -12,6 +12,8 @@
           <w:szCs w:val="28"/>
         </w:rPr>
       </w:pPr>
+      <w:bookmarkStart w:id="0" w:name="_GoBack"/>
+      <w:bookmarkEnd w:id="0"/>
       <w:r>
         <w:rPr>
           <w:rFonts w:ascii="Times New Roman" w:eastAsia="Times New Roman" w:hAnsi="Times New Roman" w:cs="Times New Roman"/>
@@ -6557,9 +6559,10 @@
       <w:r>
         <w:rPr>
           <w:rFonts w:ascii="Times New Roman" w:eastAsia="Times New Roman" w:hAnsi="Times New Roman" w:cs="Times New Roman"/>
-          <w:sz w:val="28"/>
-          <w:szCs w:val="28"/>
-          <w:lang w:val="en-US"/>
+          <w:noProof/>
+          <w:sz w:val="28"/>
+          <w:szCs w:val="28"/>
+          <w:lang w:val="uk-UA"/>
         </w:rPr>
         <w:drawing>
           <wp:inline distT="0" distB="0" distL="0" distR="0" wp14:anchorId="2DAA190A" wp14:editId="22049DE1">
@@ -6639,8 +6642,6 @@
           <w:lang w:val="en-US"/>
         </w:rPr>
       </w:pPr>
-      <w:bookmarkStart w:id="0" w:name="_GoBack"/>
-      <w:bookmarkEnd w:id="0"/>
       <w:r>
         <w:rPr>
           <w:rFonts w:ascii="Times New Roman" w:eastAsia="Times New Roman" w:hAnsi="Times New Roman" w:cs="Times New Roman"/>
@@ -6669,7 +6670,7 @@
             <v:path o:extrusionok="f" gradientshapeok="t" o:connecttype="rect"/>
             <o:lock v:ext="edit" aspectratio="t"/>
           </v:shapetype>
-          <v:shape id="_x0000_i1031" type="#_x0000_t75" style="width:451.15pt;height:253.9pt">
+          <v:shape id="_x0000_i1025" type="#_x0000_t75" style="width:451.1pt;height:253.9pt">
             <v:imagedata r:id="rId13" o:title="photo_2024-10-15_00-08-03"/>
           </v:shape>
         </w:pict>
@@ -6770,7 +6771,6 @@
     </w:p>
     <w:p>
       <w:pPr>
-        <w:jc w:val="center"/>
         <w:rPr>
           <w:rFonts w:ascii="Times New Roman" w:eastAsia="Times New Roman" w:hAnsi="Times New Roman" w:cs="Times New Roman"/>
           <w:i/>
@@ -6788,14 +6788,15 @@
           <w:lang w:val="uk-UA"/>
         </w:rPr>
         <w:pict>
-          <v:shape id="_x0000_i1025" type="#_x0000_t75" style="width:356.25pt;height:574.15pt">
-            <v:imagedata r:id="rId14" o:title="lab2"/>
+          <v:shape id="_x0000_i1026" type="#_x0000_t75" style="width:451.1pt;height:400.25pt">
+            <v:imagedata r:id="rId14" o:title="Знімок екрана 2024-10-18 192338"/>
           </v:shape>
         </w:pict>
       </w:r>
     </w:p>
     <w:p>
       <w:pPr>
+        <w:jc w:val="center"/>
         <w:rPr>
           <w:rFonts w:ascii="Times New Roman" w:eastAsia="Times New Roman" w:hAnsi="Times New Roman" w:cs="Times New Roman"/>
           <w:i/>
@@ -6804,6 +6805,48 @@
           <w:lang w:val="uk-UA"/>
         </w:rPr>
       </w:pPr>
+      <w:r>
+        <w:rPr>
+          <w:rFonts w:ascii="Times New Roman" w:eastAsia="Times New Roman" w:hAnsi="Times New Roman" w:cs="Times New Roman"/>
+          <w:i/>
+          <w:sz w:val="28"/>
+          <w:szCs w:val="28"/>
+          <w:lang w:val="en-US"/>
+        </w:rPr>
+        <w:t>~</w:t>
+      </w:r>
+      <w:r>
+        <w:rPr>
+          <w:rFonts w:ascii="Times New Roman" w:eastAsia="Times New Roman" w:hAnsi="Times New Roman" w:cs="Times New Roman"/>
+          <w:i/>
+          <w:sz w:val="28"/>
+          <w:szCs w:val="28"/>
+          <w:lang w:val="uk-UA"/>
+        </w:rPr>
+        <w:t>3</w:t>
+      </w:r>
+      <w:r>
+        <w:rPr>
+          <w:rFonts w:ascii="Times New Roman" w:eastAsia="Times New Roman" w:hAnsi="Times New Roman" w:cs="Times New Roman"/>
+          <w:i/>
+          <w:sz w:val="28"/>
+          <w:szCs w:val="28"/>
+          <w:lang w:val="en-US"/>
+        </w:rPr>
+        <w:t>0</w:t>
+      </w:r>
+      <w:proofErr w:type="spellStart"/>
+      <w:r>
+        <w:rPr>
+          <w:rFonts w:ascii="Times New Roman" w:eastAsia="Times New Roman" w:hAnsi="Times New Roman" w:cs="Times New Roman"/>
+          <w:i/>
+          <w:sz w:val="28"/>
+          <w:szCs w:val="28"/>
+          <w:lang w:val="uk-UA"/>
+        </w:rPr>
+        <w:t>хв</w:t>
+      </w:r>
+      <w:proofErr w:type="spellEnd"/>
     </w:p>
     <w:p>
       <w:pPr>
@@ -6813,10 +6856,12 @@
           <w:i/>
           <w:sz w:val="28"/>
           <w:szCs w:val="28"/>
-          <w:lang w:val="uk-UA"/>
-        </w:rPr>
-      </w:pPr>
-      <w:r>
+          <w:lang w:val="en-US"/>
+        </w:rPr>
+      </w:pPr>
+    </w:p>
+    <w:p>
+      <w:pPr>
         <w:rPr>
           <w:rFonts w:ascii="Times New Roman" w:eastAsia="Times New Roman" w:hAnsi="Times New Roman" w:cs="Times New Roman"/>
           <w:i/>
@@ -6824,47 +6869,217 @@
           <w:szCs w:val="28"/>
           <w:lang w:val="en-US"/>
         </w:rPr>
+      </w:pPr>
+      <w:r>
+        <w:rPr>
+          <w:rFonts w:ascii="Times New Roman" w:eastAsia="Times New Roman" w:hAnsi="Times New Roman" w:cs="Times New Roman"/>
+          <w:i/>
+          <w:sz w:val="28"/>
+          <w:szCs w:val="28"/>
+          <w:lang w:val="en-US"/>
+        </w:rPr>
+        <w:br w:type="page"/>
+      </w:r>
+    </w:p>
+    <w:p>
+      <w:pPr>
+        <w:jc w:val="center"/>
+        <w:rPr>
+          <w:rFonts w:ascii="Times New Roman" w:eastAsia="Times New Roman" w:hAnsi="Times New Roman" w:cs="Times New Roman"/>
+          <w:i/>
+          <w:sz w:val="28"/>
+          <w:szCs w:val="28"/>
+          <w:lang w:val="en-US"/>
+        </w:rPr>
+      </w:pPr>
+    </w:p>
+    <w:p>
+      <w:pPr>
+        <w:jc w:val="center"/>
+        <w:rPr>
+          <w:rFonts w:ascii="Times New Roman" w:eastAsia="Times New Roman" w:hAnsi="Times New Roman" w:cs="Times New Roman"/>
+          <w:i/>
+          <w:sz w:val="28"/>
+          <w:szCs w:val="28"/>
+          <w:lang w:val="uk-UA"/>
+        </w:rPr>
+      </w:pPr>
+      <w:r>
+        <w:rPr>
+          <w:rFonts w:ascii="Times New Roman" w:eastAsia="Times New Roman" w:hAnsi="Times New Roman" w:cs="Times New Roman"/>
+          <w:i/>
+          <w:sz w:val="28"/>
+          <w:szCs w:val="28"/>
+          <w:lang w:val="uk-UA"/>
+        </w:rPr>
+        <w:t xml:space="preserve">VNS </w:t>
+      </w:r>
+      <w:proofErr w:type="spellStart"/>
+      <w:r>
+        <w:rPr>
+          <w:rFonts w:ascii="Times New Roman" w:eastAsia="Times New Roman" w:hAnsi="Times New Roman" w:cs="Times New Roman"/>
+          <w:i/>
+          <w:sz w:val="28"/>
+          <w:szCs w:val="28"/>
+          <w:lang w:val="uk-UA"/>
+        </w:rPr>
+        <w:t>Lab</w:t>
+      </w:r>
+      <w:proofErr w:type="spellEnd"/>
+      <w:r>
+        <w:rPr>
+          <w:rFonts w:ascii="Times New Roman" w:eastAsia="Times New Roman" w:hAnsi="Times New Roman" w:cs="Times New Roman"/>
+          <w:i/>
+          <w:sz w:val="28"/>
+          <w:szCs w:val="28"/>
+          <w:lang w:val="uk-UA"/>
+        </w:rPr>
+        <w:t xml:space="preserve"> 3 </w:t>
+      </w:r>
+      <w:proofErr w:type="spellStart"/>
+      <w:r>
+        <w:rPr>
+          <w:rFonts w:ascii="Times New Roman" w:eastAsia="Times New Roman" w:hAnsi="Times New Roman" w:cs="Times New Roman"/>
+          <w:i/>
+          <w:sz w:val="28"/>
+          <w:szCs w:val="28"/>
+          <w:lang w:val="uk-UA"/>
+        </w:rPr>
+        <w:t>Task</w:t>
+      </w:r>
+      <w:proofErr w:type="spellEnd"/>
+      <w:r>
+        <w:rPr>
+          <w:rFonts w:ascii="Times New Roman" w:eastAsia="Times New Roman" w:hAnsi="Times New Roman" w:cs="Times New Roman"/>
+          <w:i/>
+          <w:sz w:val="28"/>
+          <w:szCs w:val="28"/>
+          <w:lang w:val="uk-UA"/>
+        </w:rPr>
+        <w:t xml:space="preserve"> 1</w:t>
+      </w:r>
+    </w:p>
+    <w:p>
+      <w:pPr>
+        <w:jc w:val="center"/>
+        <w:rPr>
+          <w:rFonts w:ascii="Times New Roman" w:eastAsia="Times New Roman" w:hAnsi="Times New Roman" w:cs="Times New Roman"/>
+          <w:sz w:val="28"/>
+          <w:szCs w:val="28"/>
+          <w:lang w:val="en-US"/>
+        </w:rPr>
+      </w:pPr>
+      <w:r>
+        <w:rPr>
+          <w:rFonts w:ascii="Times New Roman" w:eastAsia="Times New Roman" w:hAnsi="Times New Roman" w:cs="Times New Roman"/>
+          <w:noProof/>
+          <w:sz w:val="28"/>
+          <w:szCs w:val="28"/>
+          <w:lang w:val="uk-UA"/>
+        </w:rPr>
+        <w:drawing>
+          <wp:inline distT="0" distB="0" distL="0" distR="0" wp14:anchorId="4CDBBF71" wp14:editId="254C1EB4">
+            <wp:extent cx="5733415" cy="5882677"/>
+            <wp:effectExtent l="0" t="0" r="635" b="3810"/>
+            <wp:docPr id="8" name="Рисунок 8" descr="C:\WORK_FILES\LPNU\OP\ai_programming_playground_2024\ai_13\andrii_fediv\epic_3\assets\new\Знімок екрана 2024-10-18 193006.png"/>
+            <wp:cNvGraphicFramePr>
+              <a:graphicFrameLocks xmlns:a="http://schemas.openxmlformats.org/drawingml/2006/main" noChangeAspect="1"/>
+            </wp:cNvGraphicFramePr>
+            <a:graphic xmlns:a="http://schemas.openxmlformats.org/drawingml/2006/main">
+              <a:graphicData uri="http://schemas.openxmlformats.org/drawingml/2006/picture">
+                <pic:pic xmlns:pic="http://schemas.openxmlformats.org/drawingml/2006/picture">
+                  <pic:nvPicPr>
+                    <pic:cNvPr id="0" name="Picture 28" descr="C:\WORK_FILES\LPNU\OP\ai_programming_playground_2024\ai_13\andrii_fediv\epic_3\assets\new\Знімок екрана 2024-10-18 193006.png"/>
+                    <pic:cNvPicPr>
+                      <a:picLocks noChangeAspect="1" noChangeArrowheads="1"/>
+                    </pic:cNvPicPr>
+                  </pic:nvPicPr>
+                  <pic:blipFill>
+                    <a:blip r:embed="rId15">
+                      <a:extLst>
+                        <a:ext uri="{28A0092B-C50C-407E-A947-70E740481C1C}">
+                          <a14:useLocalDpi xmlns:a14="http://schemas.microsoft.com/office/drawing/2010/main" val="0"/>
+                        </a:ext>
+                      </a:extLst>
+                    </a:blip>
+                    <a:srcRect/>
+                    <a:stretch>
+                      <a:fillRect/>
+                    </a:stretch>
+                  </pic:blipFill>
+                  <pic:spPr bwMode="auto">
+                    <a:xfrm>
+                      <a:off x="0" y="0"/>
+                      <a:ext cx="5733415" cy="5882677"/>
+                    </a:xfrm>
+                    <a:prstGeom prst="rect">
+                      <a:avLst/>
+                    </a:prstGeom>
+                    <a:noFill/>
+                    <a:ln>
+                      <a:noFill/>
+                    </a:ln>
+                  </pic:spPr>
+                </pic:pic>
+              </a:graphicData>
+            </a:graphic>
+          </wp:inline>
+        </w:drawing>
+      </w:r>
+    </w:p>
+    <w:p>
+      <w:pPr>
+        <w:jc w:val="center"/>
+        <w:rPr>
+          <w:rFonts w:ascii="Times New Roman" w:eastAsia="Times New Roman" w:hAnsi="Times New Roman" w:cs="Times New Roman"/>
+          <w:sz w:val="28"/>
+          <w:szCs w:val="28"/>
+          <w:lang w:val="uk-UA"/>
+        </w:rPr>
+      </w:pPr>
+      <w:r>
+        <w:rPr>
+          <w:rFonts w:ascii="Times New Roman" w:eastAsia="Times New Roman" w:hAnsi="Times New Roman" w:cs="Times New Roman"/>
+          <w:sz w:val="28"/>
+          <w:szCs w:val="28"/>
+          <w:lang w:val="en-US"/>
+        </w:rPr>
         <w:t>~</w:t>
       </w:r>
       <w:r>
         <w:rPr>
           <w:rFonts w:ascii="Times New Roman" w:eastAsia="Times New Roman" w:hAnsi="Times New Roman" w:cs="Times New Roman"/>
-          <w:i/>
-          <w:sz w:val="28"/>
-          <w:szCs w:val="28"/>
-          <w:lang w:val="uk-UA"/>
-        </w:rPr>
-        <w:t>3</w:t>
-      </w:r>
-      <w:r>
-        <w:rPr>
-          <w:rFonts w:ascii="Times New Roman" w:eastAsia="Times New Roman" w:hAnsi="Times New Roman" w:cs="Times New Roman"/>
-          <w:i/>
-          <w:sz w:val="28"/>
-          <w:szCs w:val="28"/>
-          <w:lang w:val="en-US"/>
-        </w:rPr>
-        <w:t>0</w:t>
-      </w:r>
-      <w:proofErr w:type="spellStart"/>
-      <w:r>
-        <w:rPr>
-          <w:rFonts w:ascii="Times New Roman" w:eastAsia="Times New Roman" w:hAnsi="Times New Roman" w:cs="Times New Roman"/>
-          <w:i/>
-          <w:sz w:val="28"/>
-          <w:szCs w:val="28"/>
-          <w:lang w:val="uk-UA"/>
-        </w:rPr>
-        <w:t>хв</w:t>
-      </w:r>
-      <w:proofErr w:type="spellEnd"/>
+          <w:sz w:val="28"/>
+          <w:szCs w:val="28"/>
+          <w:lang w:val="uk-UA"/>
+        </w:rPr>
+        <w:t>1год</w:t>
+      </w:r>
+    </w:p>
+    <w:p>
+      <w:pPr>
+        <w:rPr>
+          <w:rFonts w:ascii="Times New Roman" w:eastAsia="Times New Roman" w:hAnsi="Times New Roman" w:cs="Times New Roman"/>
+          <w:sz w:val="28"/>
+          <w:szCs w:val="28"/>
+          <w:lang w:val="uk-UA"/>
+        </w:rPr>
+      </w:pPr>
+      <w:r>
+        <w:rPr>
+          <w:rFonts w:ascii="Times New Roman" w:eastAsia="Times New Roman" w:hAnsi="Times New Roman" w:cs="Times New Roman"/>
+          <w:sz w:val="28"/>
+          <w:szCs w:val="28"/>
+          <w:lang w:val="uk-UA"/>
+        </w:rPr>
+        <w:br w:type="page"/>
+      </w:r>
     </w:p>
     <w:p>
       <w:pPr>
         <w:jc w:val="center"/>
         <w:rPr>
           <w:rFonts w:ascii="Times New Roman" w:eastAsia="Times New Roman" w:hAnsi="Times New Roman" w:cs="Times New Roman"/>
-          <w:i/>
           <w:sz w:val="28"/>
           <w:szCs w:val="28"/>
           <w:lang w:val="uk-UA"/>
@@ -6876,28 +7091,33 @@
         <w:jc w:val="center"/>
         <w:rPr>
           <w:rFonts w:ascii="Times New Roman" w:eastAsia="Times New Roman" w:hAnsi="Times New Roman" w:cs="Times New Roman"/>
-          <w:i/>
-          <w:sz w:val="28"/>
-          <w:szCs w:val="28"/>
-          <w:lang w:val="uk-UA"/>
-        </w:rPr>
-      </w:pPr>
-      <w:r>
-        <w:rPr>
-          <w:rFonts w:ascii="Times New Roman" w:eastAsia="Times New Roman" w:hAnsi="Times New Roman" w:cs="Times New Roman"/>
-          <w:i/>
-          <w:sz w:val="28"/>
-          <w:szCs w:val="28"/>
-          <w:lang w:val="uk-UA"/>
-        </w:rPr>
-        <w:lastRenderedPageBreak/>
-        <w:t xml:space="preserve">VNS </w:t>
-      </w:r>
-      <w:proofErr w:type="spellStart"/>
-      <w:r>
-        <w:rPr>
-          <w:rFonts w:ascii="Times New Roman" w:eastAsia="Times New Roman" w:hAnsi="Times New Roman" w:cs="Times New Roman"/>
-          <w:i/>
+          <w:sz w:val="28"/>
+          <w:szCs w:val="28"/>
+          <w:lang w:val="en-US"/>
+        </w:rPr>
+      </w:pPr>
+      <w:r>
+        <w:rPr>
+          <w:rFonts w:ascii="Times New Roman" w:eastAsia="Times New Roman" w:hAnsi="Times New Roman" w:cs="Times New Roman"/>
+          <w:sz w:val="28"/>
+          <w:szCs w:val="28"/>
+          <w:lang w:val="en-US"/>
+        </w:rPr>
+        <w:t>VNS</w:t>
+      </w:r>
+      <w:r>
+        <w:rPr>
+          <w:rFonts w:ascii="Times New Roman" w:eastAsia="Times New Roman" w:hAnsi="Times New Roman" w:cs="Times New Roman"/>
+          <w:sz w:val="28"/>
+          <w:szCs w:val="28"/>
+          <w:lang w:val="uk-UA"/>
+        </w:rPr>
+        <w:t xml:space="preserve"> </w:t>
+      </w:r>
+      <w:proofErr w:type="spellStart"/>
+      <w:r>
+        <w:rPr>
+          <w:rFonts w:ascii="Times New Roman" w:eastAsia="Times New Roman" w:hAnsi="Times New Roman" w:cs="Times New Roman"/>
           <w:sz w:val="28"/>
           <w:szCs w:val="28"/>
           <w:lang w:val="uk-UA"/>
@@ -6908,18 +7128,34 @@
       <w:r>
         <w:rPr>
           <w:rFonts w:ascii="Times New Roman" w:eastAsia="Times New Roman" w:hAnsi="Times New Roman" w:cs="Times New Roman"/>
-          <w:i/>
-          <w:sz w:val="28"/>
-          <w:szCs w:val="28"/>
-          <w:lang w:val="uk-UA"/>
-        </w:rPr>
-        <w:t xml:space="preserve"> 3 </w:t>
-      </w:r>
-      <w:proofErr w:type="spellStart"/>
-      <w:r>
-        <w:rPr>
-          <w:rFonts w:ascii="Times New Roman" w:eastAsia="Times New Roman" w:hAnsi="Times New Roman" w:cs="Times New Roman"/>
-          <w:i/>
+          <w:sz w:val="28"/>
+          <w:szCs w:val="28"/>
+          <w:lang w:val="uk-UA"/>
+        </w:rPr>
+        <w:t xml:space="preserve"> </w:t>
+      </w:r>
+      <w:r>
+        <w:rPr>
+          <w:rFonts w:ascii="Times New Roman" w:eastAsia="Times New Roman" w:hAnsi="Times New Roman" w:cs="Times New Roman"/>
+          <w:sz w:val="28"/>
+          <w:szCs w:val="28"/>
+          <w:lang w:val="en-US"/>
+        </w:rPr>
+        <w:t>7</w:t>
+      </w:r>
+      <w:r>
+        <w:rPr>
+          <w:rFonts w:ascii="Times New Roman" w:eastAsia="Times New Roman" w:hAnsi="Times New Roman" w:cs="Times New Roman"/>
+          <w:sz w:val="28"/>
+          <w:szCs w:val="28"/>
+          <w:lang w:val="uk-UA"/>
+        </w:rPr>
+        <w:t xml:space="preserve"> </w:t>
+      </w:r>
+      <w:proofErr w:type="spellStart"/>
+      <w:r>
+        <w:rPr>
+          <w:rFonts w:ascii="Times New Roman" w:eastAsia="Times New Roman" w:hAnsi="Times New Roman" w:cs="Times New Roman"/>
           <w:sz w:val="28"/>
           <w:szCs w:val="28"/>
           <w:lang w:val="uk-UA"/>
@@ -6930,7 +7166,6 @@
       <w:r>
         <w:rPr>
           <w:rFonts w:ascii="Times New Roman" w:eastAsia="Times New Roman" w:hAnsi="Times New Roman" w:cs="Times New Roman"/>
-          <w:i/>
           <w:sz w:val="28"/>
           <w:szCs w:val="28"/>
           <w:lang w:val="uk-UA"/>
@@ -6940,24 +7175,23 @@
     </w:p>
     <w:p>
       <w:pPr>
-        <w:jc w:val="center"/>
-        <w:rPr>
-          <w:rFonts w:ascii="Times New Roman" w:eastAsia="Times New Roman" w:hAnsi="Times New Roman" w:cs="Times New Roman"/>
-          <w:sz w:val="28"/>
-          <w:szCs w:val="28"/>
-          <w:lang w:val="uk-UA"/>
-        </w:rPr>
-      </w:pPr>
-      <w:r>
-        <w:rPr>
-          <w:rFonts w:ascii="Times New Roman" w:eastAsia="Times New Roman" w:hAnsi="Times New Roman" w:cs="Times New Roman"/>
-          <w:sz w:val="28"/>
-          <w:szCs w:val="28"/>
-          <w:lang w:val="uk-UA"/>
+        <w:rPr>
+          <w:rFonts w:ascii="Times New Roman" w:eastAsia="Times New Roman" w:hAnsi="Times New Roman" w:cs="Times New Roman"/>
+          <w:sz w:val="28"/>
+          <w:szCs w:val="28"/>
+          <w:lang w:val="en-US"/>
+        </w:rPr>
+      </w:pPr>
+      <w:r>
+        <w:rPr>
+          <w:rFonts w:ascii="Times New Roman" w:eastAsia="Times New Roman" w:hAnsi="Times New Roman" w:cs="Times New Roman"/>
+          <w:sz w:val="28"/>
+          <w:szCs w:val="28"/>
+          <w:lang w:val="en-US"/>
         </w:rPr>
         <w:pict>
-          <v:shape id="_x0000_i1026" type="#_x0000_t75" style="width:451.15pt;height:334.9pt">
-            <v:imagedata r:id="rId15" o:title="lab3"/>
+          <v:shape id="_x0000_i1027" type="#_x0000_t75" style="width:450.45pt;height:373.3pt">
+            <v:imagedata r:id="rId16" o:title="Знімок екрана 2024-10-18 192156"/>
           </v:shape>
         </w:pict>
       </w:r>
@@ -6969,46 +7203,38 @@
           <w:rFonts w:ascii="Times New Roman" w:eastAsia="Times New Roman" w:hAnsi="Times New Roman" w:cs="Times New Roman"/>
           <w:sz w:val="28"/>
           <w:szCs w:val="28"/>
-          <w:lang w:val="uk-UA"/>
-        </w:rPr>
-      </w:pPr>
-      <w:r>
-        <w:rPr>
-          <w:rFonts w:ascii="Times New Roman" w:eastAsia="Times New Roman" w:hAnsi="Times New Roman" w:cs="Times New Roman"/>
-          <w:sz w:val="28"/>
-          <w:szCs w:val="28"/>
-          <w:lang w:val="en-US"/>
-        </w:rPr>
-        <w:t>~</w:t>
-      </w:r>
-      <w:r>
-        <w:rPr>
-          <w:rFonts w:ascii="Times New Roman" w:eastAsia="Times New Roman" w:hAnsi="Times New Roman" w:cs="Times New Roman"/>
-          <w:sz w:val="28"/>
-          <w:szCs w:val="28"/>
-          <w:lang w:val="uk-UA"/>
-        </w:rPr>
-        <w:t>1год</w:t>
-      </w:r>
-    </w:p>
-    <w:p>
-      <w:pPr>
-        <w:rPr>
-          <w:rFonts w:ascii="Times New Roman" w:eastAsia="Times New Roman" w:hAnsi="Times New Roman" w:cs="Times New Roman"/>
-          <w:sz w:val="28"/>
-          <w:szCs w:val="28"/>
-          <w:lang w:val="uk-UA"/>
-        </w:rPr>
-      </w:pPr>
-      <w:r>
-        <w:rPr>
-          <w:rFonts w:ascii="Times New Roman" w:eastAsia="Times New Roman" w:hAnsi="Times New Roman" w:cs="Times New Roman"/>
-          <w:sz w:val="28"/>
-          <w:szCs w:val="28"/>
-          <w:lang w:val="uk-UA"/>
-        </w:rPr>
-        <w:br w:type="page"/>
-      </w:r>
+          <w:lang w:val="en-US"/>
+        </w:rPr>
+      </w:pPr>
+      <w:r>
+        <w:rPr>
+          <w:rFonts w:ascii="Times New Roman" w:eastAsia="Times New Roman" w:hAnsi="Times New Roman" w:cs="Times New Roman"/>
+          <w:sz w:val="28"/>
+          <w:szCs w:val="28"/>
+          <w:lang w:val="en-US"/>
+        </w:rPr>
+        <w:t>~2</w:t>
+      </w:r>
+      <w:r>
+        <w:rPr>
+          <w:rFonts w:ascii="Times New Roman" w:eastAsia="Times New Roman" w:hAnsi="Times New Roman" w:cs="Times New Roman"/>
+          <w:sz w:val="28"/>
+          <w:szCs w:val="28"/>
+          <w:lang w:val="en-US"/>
+        </w:rPr>
+        <w:t>5</w:t>
+      </w:r>
+      <w:proofErr w:type="spellStart"/>
+      <w:r>
+        <w:rPr>
+          <w:rFonts w:ascii="Times New Roman" w:eastAsia="Times New Roman" w:hAnsi="Times New Roman" w:cs="Times New Roman"/>
+          <w:sz w:val="28"/>
+          <w:szCs w:val="28"/>
+          <w:lang w:val="uk-UA"/>
+        </w:rPr>
+        <w:t>хв</w:t>
+      </w:r>
+      <w:proofErr w:type="spellEnd"/>
     </w:p>
     <w:p>
       <w:pPr>
@@ -7017,7 +7243,7 @@
           <w:rFonts w:ascii="Times New Roman" w:eastAsia="Times New Roman" w:hAnsi="Times New Roman" w:cs="Times New Roman"/>
           <w:sz w:val="28"/>
           <w:szCs w:val="28"/>
-          <w:lang w:val="uk-UA"/>
+          <w:lang w:val="en-US"/>
         </w:rPr>
       </w:pPr>
     </w:p>
@@ -7105,11 +7331,21 @@
           <w:szCs w:val="28"/>
           <w:lang w:val="uk-UA"/>
         </w:rPr>
-        <w:t xml:space="preserve"> 1</w:t>
-      </w:r>
-    </w:p>
-    <w:p>
-      <w:pPr>
+        <w:t xml:space="preserve"> </w:t>
+      </w:r>
+      <w:r>
+        <w:rPr>
+          <w:rFonts w:ascii="Times New Roman" w:eastAsia="Times New Roman" w:hAnsi="Times New Roman" w:cs="Times New Roman"/>
+          <w:sz w:val="28"/>
+          <w:szCs w:val="28"/>
+          <w:lang w:val="en-US"/>
+        </w:rPr>
+        <w:t>2</w:t>
+      </w:r>
+    </w:p>
+    <w:p>
+      <w:pPr>
+        <w:jc w:val="center"/>
         <w:rPr>
           <w:rFonts w:ascii="Times New Roman" w:eastAsia="Times New Roman" w:hAnsi="Times New Roman" w:cs="Times New Roman"/>
           <w:sz w:val="28"/>
@@ -7125,8 +7361,8 @@
           <w:lang w:val="en-US"/>
         </w:rPr>
         <w:pict>
-          <v:shape id="_x0000_i1027" type="#_x0000_t75" style="width:451.5pt;height:377.25pt">
-            <v:imagedata r:id="rId16" o:title="lab_7_1"/>
+          <v:shape id="_x0000_i1028" type="#_x0000_t75" style="width:318.35pt;height:191.1pt">
+            <v:imagedata r:id="rId17" o:title="Знімок екрана 2024-10-18 193316"/>
           </v:shape>
         </w:pict>
       </w:r>
@@ -7148,16 +7384,7 @@
           <w:szCs w:val="28"/>
           <w:lang w:val="en-US"/>
         </w:rPr>
-        <w:t>~2</w:t>
-      </w:r>
-      <w:r>
-        <w:rPr>
-          <w:rFonts w:ascii="Times New Roman" w:eastAsia="Times New Roman" w:hAnsi="Times New Roman" w:cs="Times New Roman"/>
-          <w:sz w:val="28"/>
-          <w:szCs w:val="28"/>
-          <w:lang w:val="en-US"/>
-        </w:rPr>
-        <w:t>5</w:t>
+        <w:t>~15</w:t>
       </w:r>
       <w:proofErr w:type="spellStart"/>
       <w:r>
@@ -7199,84 +7426,20 @@
           <w:szCs w:val="28"/>
           <w:lang w:val="en-US"/>
         </w:rPr>
-        <w:t>VNS</w:t>
-      </w:r>
-      <w:r>
-        <w:rPr>
-          <w:rFonts w:ascii="Times New Roman" w:eastAsia="Times New Roman" w:hAnsi="Times New Roman" w:cs="Times New Roman"/>
-          <w:sz w:val="28"/>
-          <w:szCs w:val="28"/>
-          <w:lang w:val="uk-UA"/>
-        </w:rPr>
-        <w:t xml:space="preserve"> </w:t>
-      </w:r>
-      <w:proofErr w:type="spellStart"/>
-      <w:r>
-        <w:rPr>
-          <w:rFonts w:ascii="Times New Roman" w:eastAsia="Times New Roman" w:hAnsi="Times New Roman" w:cs="Times New Roman"/>
-          <w:sz w:val="28"/>
-          <w:szCs w:val="28"/>
-          <w:lang w:val="uk-UA"/>
-        </w:rPr>
-        <w:t>Lab</w:t>
-      </w:r>
-      <w:proofErr w:type="spellEnd"/>
-      <w:r>
-        <w:rPr>
-          <w:rFonts w:ascii="Times New Roman" w:eastAsia="Times New Roman" w:hAnsi="Times New Roman" w:cs="Times New Roman"/>
-          <w:sz w:val="28"/>
-          <w:szCs w:val="28"/>
-          <w:lang w:val="uk-UA"/>
-        </w:rPr>
-        <w:t xml:space="preserve"> </w:t>
-      </w:r>
-      <w:r>
-        <w:rPr>
-          <w:rFonts w:ascii="Times New Roman" w:eastAsia="Times New Roman" w:hAnsi="Times New Roman" w:cs="Times New Roman"/>
-          <w:sz w:val="28"/>
-          <w:szCs w:val="28"/>
-          <w:lang w:val="en-US"/>
-        </w:rPr>
-        <w:t>7</w:t>
-      </w:r>
-      <w:r>
-        <w:rPr>
-          <w:rFonts w:ascii="Times New Roman" w:eastAsia="Times New Roman" w:hAnsi="Times New Roman" w:cs="Times New Roman"/>
-          <w:sz w:val="28"/>
-          <w:szCs w:val="28"/>
-          <w:lang w:val="uk-UA"/>
-        </w:rPr>
-        <w:t xml:space="preserve"> </w:t>
-      </w:r>
-      <w:proofErr w:type="spellStart"/>
-      <w:r>
-        <w:rPr>
-          <w:rFonts w:ascii="Times New Roman" w:eastAsia="Times New Roman" w:hAnsi="Times New Roman" w:cs="Times New Roman"/>
-          <w:sz w:val="28"/>
-          <w:szCs w:val="28"/>
-          <w:lang w:val="uk-UA"/>
-        </w:rPr>
-        <w:t>Task</w:t>
-      </w:r>
-      <w:proofErr w:type="spellEnd"/>
-      <w:r>
-        <w:rPr>
-          <w:rFonts w:ascii="Times New Roman" w:eastAsia="Times New Roman" w:hAnsi="Times New Roman" w:cs="Times New Roman"/>
-          <w:sz w:val="28"/>
-          <w:szCs w:val="28"/>
-          <w:lang w:val="uk-UA"/>
-        </w:rPr>
-        <w:t xml:space="preserve"> </w:t>
-      </w:r>
-      <w:r>
-        <w:rPr>
-          <w:rFonts w:ascii="Times New Roman" w:eastAsia="Times New Roman" w:hAnsi="Times New Roman" w:cs="Times New Roman"/>
-          <w:sz w:val="28"/>
-          <w:szCs w:val="28"/>
-          <w:lang w:val="en-US"/>
-        </w:rPr>
-        <w:t>2</w:t>
-      </w:r>
+        <w:lastRenderedPageBreak/>
+        <w:t>Class Practice Task</w:t>
+      </w:r>
+    </w:p>
+    <w:p>
+      <w:pPr>
+        <w:jc w:val="center"/>
+        <w:rPr>
+          <w:rFonts w:ascii="Times New Roman" w:eastAsia="Times New Roman" w:hAnsi="Times New Roman" w:cs="Times New Roman"/>
+          <w:sz w:val="28"/>
+          <w:szCs w:val="28"/>
+          <w:lang w:val="en-US"/>
+        </w:rPr>
+      </w:pPr>
       <w:r>
         <w:rPr>
           <w:rFonts w:ascii="Times New Roman" w:eastAsia="Times New Roman" w:hAnsi="Times New Roman" w:cs="Times New Roman"/>
@@ -7285,8 +7448,8 @@
           <w:lang w:val="en-US"/>
         </w:rPr>
         <w:pict>
-          <v:shape id="_x0000_i1028" type="#_x0000_t75" style="width:365.65pt;height:206.65pt">
-            <v:imagedata r:id="rId17" o:title="lab7_2"/>
+          <v:shape id="_x0000_i1029" type="#_x0000_t75" style="width:451.1pt;height:296.2pt">
+            <v:imagedata r:id="rId18" o:title="Знімок екрана 2024-10-18 195408"/>
           </v:shape>
         </w:pict>
       </w:r>
@@ -7298,17 +7461,26 @@
           <w:rFonts w:ascii="Times New Roman" w:eastAsia="Times New Roman" w:hAnsi="Times New Roman" w:cs="Times New Roman"/>
           <w:sz w:val="28"/>
           <w:szCs w:val="28"/>
-          <w:lang w:val="en-US"/>
-        </w:rPr>
-      </w:pPr>
-      <w:r>
-        <w:rPr>
-          <w:rFonts w:ascii="Times New Roman" w:eastAsia="Times New Roman" w:hAnsi="Times New Roman" w:cs="Times New Roman"/>
-          <w:sz w:val="28"/>
-          <w:szCs w:val="28"/>
-          <w:lang w:val="en-US"/>
-        </w:rPr>
-        <w:t>~15</w:t>
+          <w:lang w:val="uk-UA"/>
+        </w:rPr>
+      </w:pPr>
+      <w:r>
+        <w:rPr>
+          <w:rFonts w:ascii="Times New Roman" w:eastAsia="Times New Roman" w:hAnsi="Times New Roman" w:cs="Times New Roman"/>
+          <w:sz w:val="28"/>
+          <w:szCs w:val="28"/>
+          <w:lang w:val="en-US"/>
+        </w:rPr>
+        <w:t>~3</w:t>
+      </w:r>
+      <w:r>
+        <w:rPr>
+          <w:rFonts w:ascii="Times New Roman" w:eastAsia="Times New Roman" w:hAnsi="Times New Roman" w:cs="Times New Roman"/>
+          <w:sz w:val="28"/>
+          <w:szCs w:val="28"/>
+          <w:lang w:val="en-US"/>
+        </w:rPr>
+        <w:t>0</w:t>
       </w:r>
       <w:proofErr w:type="spellStart"/>
       <w:r>
@@ -7324,12 +7496,31 @@
     </w:p>
     <w:p>
       <w:pPr>
+        <w:rPr>
+          <w:rFonts w:ascii="Times New Roman" w:eastAsia="Times New Roman" w:hAnsi="Times New Roman" w:cs="Times New Roman"/>
+          <w:sz w:val="28"/>
+          <w:szCs w:val="28"/>
+          <w:lang w:val="uk-UA"/>
+        </w:rPr>
+      </w:pPr>
+      <w:r>
+        <w:rPr>
+          <w:rFonts w:ascii="Times New Roman" w:eastAsia="Times New Roman" w:hAnsi="Times New Roman" w:cs="Times New Roman"/>
+          <w:sz w:val="28"/>
+          <w:szCs w:val="28"/>
+          <w:lang w:val="uk-UA"/>
+        </w:rPr>
+        <w:br w:type="page"/>
+      </w:r>
+    </w:p>
+    <w:p>
+      <w:pPr>
         <w:jc w:val="center"/>
         <w:rPr>
           <w:rFonts w:ascii="Times New Roman" w:eastAsia="Times New Roman" w:hAnsi="Times New Roman" w:cs="Times New Roman"/>
           <w:sz w:val="28"/>
           <w:szCs w:val="28"/>
-          <w:lang w:val="en-US"/>
+          <w:lang w:val="uk-UA"/>
         </w:rPr>
       </w:pPr>
     </w:p>
@@ -7340,18 +7531,60 @@
           <w:rFonts w:ascii="Times New Roman" w:eastAsia="Times New Roman" w:hAnsi="Times New Roman" w:cs="Times New Roman"/>
           <w:sz w:val="28"/>
           <w:szCs w:val="28"/>
-          <w:lang w:val="en-US"/>
-        </w:rPr>
-      </w:pPr>
-      <w:r>
-        <w:rPr>
-          <w:rFonts w:ascii="Times New Roman" w:eastAsia="Times New Roman" w:hAnsi="Times New Roman" w:cs="Times New Roman"/>
-          <w:sz w:val="28"/>
-          <w:szCs w:val="28"/>
-          <w:lang w:val="en-US"/>
-        </w:rPr>
-        <w:t>Class Practice Task</w:t>
-      </w:r>
+          <w:lang w:val="uk-UA"/>
+        </w:rPr>
+      </w:pPr>
+      <w:proofErr w:type="spellStart"/>
+      <w:r>
+        <w:rPr>
+          <w:rFonts w:ascii="Times New Roman" w:eastAsia="Times New Roman" w:hAnsi="Times New Roman" w:cs="Times New Roman"/>
+          <w:sz w:val="28"/>
+          <w:szCs w:val="28"/>
+          <w:lang w:val="uk-UA"/>
+        </w:rPr>
+        <w:t>Self</w:t>
+      </w:r>
+      <w:proofErr w:type="spellEnd"/>
+      <w:r>
+        <w:rPr>
+          <w:rFonts w:ascii="Times New Roman" w:eastAsia="Times New Roman" w:hAnsi="Times New Roman" w:cs="Times New Roman"/>
+          <w:sz w:val="28"/>
+          <w:szCs w:val="28"/>
+          <w:lang w:val="uk-UA"/>
+        </w:rPr>
+        <w:t xml:space="preserve"> </w:t>
+      </w:r>
+      <w:proofErr w:type="spellStart"/>
+      <w:r>
+        <w:rPr>
+          <w:rFonts w:ascii="Times New Roman" w:eastAsia="Times New Roman" w:hAnsi="Times New Roman" w:cs="Times New Roman"/>
+          <w:sz w:val="28"/>
+          <w:szCs w:val="28"/>
+          <w:lang w:val="uk-UA"/>
+        </w:rPr>
+        <w:t>Practice</w:t>
+      </w:r>
+      <w:proofErr w:type="spellEnd"/>
+      <w:r>
+        <w:rPr>
+          <w:rFonts w:ascii="Times New Roman" w:eastAsia="Times New Roman" w:hAnsi="Times New Roman" w:cs="Times New Roman"/>
+          <w:sz w:val="28"/>
+          <w:szCs w:val="28"/>
+          <w:lang w:val="uk-UA"/>
+        </w:rPr>
+        <w:t xml:space="preserve"> </w:t>
+      </w:r>
+      <w:proofErr w:type="spellStart"/>
+      <w:r>
+        <w:rPr>
+          <w:rFonts w:ascii="Times New Roman" w:eastAsia="Times New Roman" w:hAnsi="Times New Roman" w:cs="Times New Roman"/>
+          <w:sz w:val="28"/>
+          <w:szCs w:val="28"/>
+          <w:lang w:val="uk-UA"/>
+        </w:rPr>
+        <w:t>Task</w:t>
+      </w:r>
+      <w:proofErr w:type="spellEnd"/>
     </w:p>
     <w:p>
       <w:pPr>
@@ -7360,175 +7593,19 @@
           <w:rFonts w:ascii="Times New Roman" w:eastAsia="Times New Roman" w:hAnsi="Times New Roman" w:cs="Times New Roman"/>
           <w:sz w:val="28"/>
           <w:szCs w:val="28"/>
-          <w:lang w:val="en-US"/>
-        </w:rPr>
-      </w:pPr>
-      <w:r>
-        <w:rPr>
-          <w:rFonts w:ascii="Times New Roman" w:eastAsia="Times New Roman" w:hAnsi="Times New Roman" w:cs="Times New Roman"/>
-          <w:sz w:val="28"/>
-          <w:szCs w:val="28"/>
-          <w:lang w:val="en-US"/>
+          <w:lang w:val="uk-UA"/>
+        </w:rPr>
+      </w:pPr>
+      <w:r>
+        <w:rPr>
+          <w:rFonts w:ascii="Times New Roman" w:eastAsia="Times New Roman" w:hAnsi="Times New Roman" w:cs="Times New Roman"/>
+          <w:sz w:val="28"/>
+          <w:szCs w:val="28"/>
+          <w:lang w:val="uk-UA"/>
         </w:rPr>
         <w:pict>
-          <v:shape id="_x0000_i1029" type="#_x0000_t75" style="width:450.4pt;height:335.65pt">
-            <v:imagedata r:id="rId18" o:title="practice"/>
-          </v:shape>
-        </w:pict>
-      </w:r>
-    </w:p>
-    <w:p>
-      <w:pPr>
-        <w:jc w:val="center"/>
-        <w:rPr>
-          <w:rFonts w:ascii="Times New Roman" w:eastAsia="Times New Roman" w:hAnsi="Times New Roman" w:cs="Times New Roman"/>
-          <w:sz w:val="28"/>
-          <w:szCs w:val="28"/>
-          <w:lang w:val="uk-UA"/>
-        </w:rPr>
-      </w:pPr>
-      <w:r>
-        <w:rPr>
-          <w:rFonts w:ascii="Times New Roman" w:eastAsia="Times New Roman" w:hAnsi="Times New Roman" w:cs="Times New Roman"/>
-          <w:sz w:val="28"/>
-          <w:szCs w:val="28"/>
-          <w:lang w:val="en-US"/>
-        </w:rPr>
-        <w:t>~3</w:t>
-      </w:r>
-      <w:r>
-        <w:rPr>
-          <w:rFonts w:ascii="Times New Roman" w:eastAsia="Times New Roman" w:hAnsi="Times New Roman" w:cs="Times New Roman"/>
-          <w:sz w:val="28"/>
-          <w:szCs w:val="28"/>
-          <w:lang w:val="en-US"/>
-        </w:rPr>
-        <w:t>0</w:t>
-      </w:r>
-      <w:proofErr w:type="spellStart"/>
-      <w:r>
-        <w:rPr>
-          <w:rFonts w:ascii="Times New Roman" w:eastAsia="Times New Roman" w:hAnsi="Times New Roman" w:cs="Times New Roman"/>
-          <w:sz w:val="28"/>
-          <w:szCs w:val="28"/>
-          <w:lang w:val="uk-UA"/>
-        </w:rPr>
-        <w:t>хв</w:t>
-      </w:r>
-      <w:proofErr w:type="spellEnd"/>
-    </w:p>
-    <w:p>
-      <w:pPr>
-        <w:rPr>
-          <w:rFonts w:ascii="Times New Roman" w:eastAsia="Times New Roman" w:hAnsi="Times New Roman" w:cs="Times New Roman"/>
-          <w:sz w:val="28"/>
-          <w:szCs w:val="28"/>
-          <w:lang w:val="uk-UA"/>
-        </w:rPr>
-      </w:pPr>
-      <w:r>
-        <w:rPr>
-          <w:rFonts w:ascii="Times New Roman" w:eastAsia="Times New Roman" w:hAnsi="Times New Roman" w:cs="Times New Roman"/>
-          <w:sz w:val="28"/>
-          <w:szCs w:val="28"/>
-          <w:lang w:val="uk-UA"/>
-        </w:rPr>
-        <w:br w:type="page"/>
-      </w:r>
-    </w:p>
-    <w:p>
-      <w:pPr>
-        <w:jc w:val="center"/>
-        <w:rPr>
-          <w:rFonts w:ascii="Times New Roman" w:eastAsia="Times New Roman" w:hAnsi="Times New Roman" w:cs="Times New Roman"/>
-          <w:sz w:val="28"/>
-          <w:szCs w:val="28"/>
-          <w:lang w:val="uk-UA"/>
-        </w:rPr>
-      </w:pPr>
-    </w:p>
-    <w:p>
-      <w:pPr>
-        <w:jc w:val="center"/>
-        <w:rPr>
-          <w:rFonts w:ascii="Times New Roman" w:eastAsia="Times New Roman" w:hAnsi="Times New Roman" w:cs="Times New Roman"/>
-          <w:sz w:val="28"/>
-          <w:szCs w:val="28"/>
-          <w:lang w:val="uk-UA"/>
-        </w:rPr>
-      </w:pPr>
-      <w:proofErr w:type="spellStart"/>
-      <w:r>
-        <w:rPr>
-          <w:rFonts w:ascii="Times New Roman" w:eastAsia="Times New Roman" w:hAnsi="Times New Roman" w:cs="Times New Roman"/>
-          <w:sz w:val="28"/>
-          <w:szCs w:val="28"/>
-          <w:lang w:val="uk-UA"/>
-        </w:rPr>
-        <w:t>Self</w:t>
-      </w:r>
-      <w:proofErr w:type="spellEnd"/>
-      <w:r>
-        <w:rPr>
-          <w:rFonts w:ascii="Times New Roman" w:eastAsia="Times New Roman" w:hAnsi="Times New Roman" w:cs="Times New Roman"/>
-          <w:sz w:val="28"/>
-          <w:szCs w:val="28"/>
-          <w:lang w:val="uk-UA"/>
-        </w:rPr>
-        <w:t xml:space="preserve"> </w:t>
-      </w:r>
-      <w:proofErr w:type="spellStart"/>
-      <w:r>
-        <w:rPr>
-          <w:rFonts w:ascii="Times New Roman" w:eastAsia="Times New Roman" w:hAnsi="Times New Roman" w:cs="Times New Roman"/>
-          <w:sz w:val="28"/>
-          <w:szCs w:val="28"/>
-          <w:lang w:val="uk-UA"/>
-        </w:rPr>
-        <w:t>Practice</w:t>
-      </w:r>
-      <w:proofErr w:type="spellEnd"/>
-      <w:r>
-        <w:rPr>
-          <w:rFonts w:ascii="Times New Roman" w:eastAsia="Times New Roman" w:hAnsi="Times New Roman" w:cs="Times New Roman"/>
-          <w:sz w:val="28"/>
-          <w:szCs w:val="28"/>
-          <w:lang w:val="uk-UA"/>
-        </w:rPr>
-        <w:t xml:space="preserve"> </w:t>
-      </w:r>
-      <w:proofErr w:type="spellStart"/>
-      <w:r>
-        <w:rPr>
-          <w:rFonts w:ascii="Times New Roman" w:eastAsia="Times New Roman" w:hAnsi="Times New Roman" w:cs="Times New Roman"/>
-          <w:sz w:val="28"/>
-          <w:szCs w:val="28"/>
-          <w:lang w:val="uk-UA"/>
-        </w:rPr>
-        <w:t>Task</w:t>
-      </w:r>
-      <w:proofErr w:type="spellEnd"/>
-    </w:p>
-    <w:p>
-      <w:pPr>
-        <w:jc w:val="center"/>
-        <w:rPr>
-          <w:rFonts w:ascii="Times New Roman" w:eastAsia="Times New Roman" w:hAnsi="Times New Roman" w:cs="Times New Roman"/>
-          <w:sz w:val="28"/>
-          <w:szCs w:val="28"/>
-          <w:lang w:val="uk-UA"/>
-        </w:rPr>
-      </w:pPr>
-      <w:r>
-        <w:rPr>
-          <w:rFonts w:ascii="Times New Roman" w:eastAsia="Times New Roman" w:hAnsi="Times New Roman" w:cs="Times New Roman"/>
-          <w:sz w:val="28"/>
-          <w:szCs w:val="28"/>
-          <w:lang w:val="uk-UA"/>
-        </w:rPr>
-        <w:pict>
-          <v:shape id="_x0000_i1030" type="#_x0000_t75" style="width:451.15pt;height:588.75pt">
-            <v:imagedata r:id="rId19" o:title="self_practice"/>
+          <v:shape id="_x0000_i1030" type="#_x0000_t75" style="width:450.45pt;height:416.65pt">
+            <v:imagedata r:id="rId19" o:title="Знімок екрана 2024-10-18 205010"/>
           </v:shape>
         </w:pict>
       </w:r>
@@ -13464,7 +13541,7 @@
 </file>
 
 <file path=customXml/itemProps1.xml><?xml version="1.0" encoding="utf-8"?>
-<ds:datastoreItem xmlns:ds="http://schemas.openxmlformats.org/officeDocument/2006/customXml" ds:itemID="{0C8EA585-F1C6-41DC-AA13-7E259AD11A90}">
+<ds:datastoreItem xmlns:ds="http://schemas.openxmlformats.org/officeDocument/2006/customXml" ds:itemID="{1F8731F0-406C-470F-A9CC-40B622C1649C}">
   <ds:schemaRefs>
     <ds:schemaRef ds:uri="http://schemas.openxmlformats.org/officeDocument/2006/bibliography"/>
   </ds:schemaRefs>

</xml_diff>